<commit_message>
Finished HW 15: 2D Arrays
</commit_message>
<xml_diff>
--- a/Homework/Unit 3/HW 15/Ex15_2D_Array.docx
+++ b/Homework/Unit 3/HW 15/Ex15_2D_Array.docx
@@ -43,11 +43,21 @@
           <w:i/>
         </w:rPr>
       </w:pPr>
-      <w:r>
-        <w:rPr>
-          <w:i/>
-        </w:rPr>
-        <w:t xml:space="preserve">var </w:t>
+      <w:proofErr w:type="spellStart"/>
+      <w:proofErr w:type="gramStart"/>
+      <w:r>
+        <w:rPr>
+          <w:i/>
+        </w:rPr>
+        <w:t>var</w:t>
+      </w:r>
+      <w:proofErr w:type="spellEnd"/>
+      <w:proofErr w:type="gramEnd"/>
+      <w:r>
+        <w:rPr>
+          <w:i/>
+        </w:rPr>
+        <w:t xml:space="preserve"> </w:t>
       </w:r>
       <w:r>
         <w:rPr>
@@ -83,7 +93,14 @@
         <w:rPr>
           <w:i/>
         </w:rPr>
-        <w:t>3, 1</w:t>
+        <w:t xml:space="preserve">3, </w:t>
+      </w:r>
+      <w:proofErr w:type="gramStart"/>
+      <w:r>
+        <w:rPr>
+          <w:i/>
+        </w:rPr>
+        <w:t>1</w:t>
       </w:r>
       <w:r>
         <w:rPr>
@@ -97,6 +114,7 @@
         </w:rPr>
         <w:t>..</w:t>
       </w:r>
+      <w:proofErr w:type="gramEnd"/>
       <w:r>
         <w:rPr>
           <w:i/>
@@ -107,8 +125,16 @@
         <w:rPr>
           <w:i/>
         </w:rPr>
-        <w:t>5 of int</w:t>
-      </w:r>
+        <w:t xml:space="preserve">5 of </w:t>
+      </w:r>
+      <w:proofErr w:type="spellStart"/>
+      <w:r>
+        <w:rPr>
+          <w:i/>
+        </w:rPr>
+        <w:t>int</w:t>
+      </w:r>
+      <w:proofErr w:type="spellEnd"/>
     </w:p>
     <w:p>
       <w:pPr>
@@ -127,12 +153,21 @@
           <w:i/>
         </w:rPr>
       </w:pPr>
-      <w:r>
-        <w:rPr>
-          <w:i/>
-        </w:rPr>
-        <w:t xml:space="preserve">for </w:t>
-      </w:r>
+      <w:proofErr w:type="gramStart"/>
+      <w:r>
+        <w:rPr>
+          <w:i/>
+        </w:rPr>
+        <w:t>for</w:t>
+      </w:r>
+      <w:proofErr w:type="gramEnd"/>
+      <w:r>
+        <w:rPr>
+          <w:i/>
+        </w:rPr>
+        <w:t xml:space="preserve"> </w:t>
+      </w:r>
+      <w:proofErr w:type="spellStart"/>
       <w:r>
         <w:rPr>
           <w:i/>
@@ -145,6 +180,7 @@
         </w:rPr>
         <w:t>Row</w:t>
       </w:r>
+      <w:proofErr w:type="spellEnd"/>
       <w:r>
         <w:rPr>
           <w:i/>
@@ -169,7 +205,34 @@
           <w:i/>
         </w:rPr>
         <w:tab/>
-        <w:t>for initializeCurrentColumn by 1</w:t>
+      </w:r>
+      <w:proofErr w:type="gramStart"/>
+      <w:r>
+        <w:rPr>
+          <w:i/>
+        </w:rPr>
+        <w:t>for</w:t>
+      </w:r>
+      <w:proofErr w:type="gramEnd"/>
+      <w:r>
+        <w:rPr>
+          <w:i/>
+        </w:rPr>
+        <w:t xml:space="preserve"> </w:t>
+      </w:r>
+      <w:proofErr w:type="spellStart"/>
+      <w:r>
+        <w:rPr>
+          <w:i/>
+        </w:rPr>
+        <w:t>initializeCurrentColumn</w:t>
+      </w:r>
+      <w:proofErr w:type="spellEnd"/>
+      <w:r>
+        <w:rPr>
+          <w:i/>
+        </w:rPr>
+        <w:t xml:space="preserve"> by 1</w:t>
       </w:r>
     </w:p>
     <w:p>
@@ -185,11 +248,47 @@
         </w:rPr>
         <w:tab/>
       </w:r>
-      <w:r>
-        <w:rPr>
-          <w:i/>
-        </w:rPr>
-        <w:t>sample (initializeCurrentRow, initializeCurrentColumn) := 0</w:t>
+      <w:proofErr w:type="gramStart"/>
+      <w:r>
+        <w:rPr>
+          <w:i/>
+        </w:rPr>
+        <w:t>sample</w:t>
+      </w:r>
+      <w:proofErr w:type="gramEnd"/>
+      <w:r>
+        <w:rPr>
+          <w:i/>
+        </w:rPr>
+        <w:t xml:space="preserve"> (</w:t>
+      </w:r>
+      <w:proofErr w:type="spellStart"/>
+      <w:r>
+        <w:rPr>
+          <w:i/>
+        </w:rPr>
+        <w:t>initializeCurrentRow</w:t>
+      </w:r>
+      <w:proofErr w:type="spellEnd"/>
+      <w:r>
+        <w:rPr>
+          <w:i/>
+        </w:rPr>
+        <w:t xml:space="preserve">, </w:t>
+      </w:r>
+      <w:proofErr w:type="spellStart"/>
+      <w:r>
+        <w:rPr>
+          <w:i/>
+        </w:rPr>
+        <w:t>initializeCurrentColumn</w:t>
+      </w:r>
+      <w:proofErr w:type="spellEnd"/>
+      <w:r>
+        <w:rPr>
+          <w:i/>
+        </w:rPr>
+        <w:t>) := 0</w:t>
       </w:r>
     </w:p>
     <w:p>
@@ -199,24 +298,40 @@
           <w:i/>
         </w:rPr>
       </w:pPr>
-      <w:r>
-        <w:rPr>
-          <w:i/>
-        </w:rPr>
-        <w:t>end for</w:t>
-      </w:r>
-    </w:p>
-    <w:p>
-      <w:pPr>
-        <w:rPr>
-          <w:i/>
-        </w:rPr>
-      </w:pPr>
-      <w:r>
-        <w:rPr>
-          <w:i/>
-        </w:rPr>
-        <w:t>end for</w:t>
+      <w:proofErr w:type="gramStart"/>
+      <w:r>
+        <w:rPr>
+          <w:i/>
+        </w:rPr>
+        <w:t>end</w:t>
+      </w:r>
+      <w:proofErr w:type="gramEnd"/>
+      <w:r>
+        <w:rPr>
+          <w:i/>
+        </w:rPr>
+        <w:t xml:space="preserve"> for</w:t>
+      </w:r>
+    </w:p>
+    <w:p>
+      <w:pPr>
+        <w:rPr>
+          <w:i/>
+        </w:rPr>
+      </w:pPr>
+      <w:proofErr w:type="gramStart"/>
+      <w:r>
+        <w:rPr>
+          <w:i/>
+        </w:rPr>
+        <w:t>end</w:t>
+      </w:r>
+      <w:proofErr w:type="gramEnd"/>
+      <w:r>
+        <w:rPr>
+          <w:i/>
+        </w:rPr>
+        <w:t xml:space="preserve"> for</w:t>
       </w:r>
     </w:p>
     <w:p>
@@ -229,12 +344,14 @@
       <w:r>
         <w:t xml:space="preserve">Find the sum of all the elements in the array and store this sum in </w:t>
       </w:r>
+      <w:proofErr w:type="spellStart"/>
       <w:r>
         <w:rPr>
           <w:rStyle w:val="HTMLTypewriter"/>
         </w:rPr>
         <w:t>grandTotal</w:t>
       </w:r>
+      <w:proofErr w:type="spellEnd"/>
       <w:r>
         <w:t>.</w:t>
       </w:r>
@@ -245,31 +362,72 @@
           <w:i/>
         </w:rPr>
       </w:pPr>
-      <w:r>
-        <w:rPr>
-          <w:i/>
-        </w:rPr>
-        <w:t xml:space="preserve">var </w:t>
-      </w:r>
-      <w:r>
-        <w:rPr>
-          <w:i/>
-        </w:rPr>
-        <w:t>grandTotal : int := 0</w:t>
-      </w:r>
-    </w:p>
-    <w:p>
-      <w:pPr>
-        <w:rPr>
-          <w:i/>
-        </w:rPr>
-      </w:pPr>
-      <w:r>
-        <w:rPr>
-          <w:i/>
-        </w:rPr>
-        <w:t xml:space="preserve">for </w:t>
-      </w:r>
+      <w:proofErr w:type="spellStart"/>
+      <w:proofErr w:type="gramStart"/>
+      <w:r>
+        <w:rPr>
+          <w:i/>
+        </w:rPr>
+        <w:t>var</w:t>
+      </w:r>
+      <w:proofErr w:type="spellEnd"/>
+      <w:proofErr w:type="gramEnd"/>
+      <w:r>
+        <w:rPr>
+          <w:i/>
+        </w:rPr>
+        <w:t xml:space="preserve"> </w:t>
+      </w:r>
+      <w:proofErr w:type="spellStart"/>
+      <w:r>
+        <w:rPr>
+          <w:i/>
+        </w:rPr>
+        <w:t>grandTotal</w:t>
+      </w:r>
+      <w:proofErr w:type="spellEnd"/>
+      <w:r>
+        <w:rPr>
+          <w:i/>
+        </w:rPr>
+        <w:t xml:space="preserve"> : </w:t>
+      </w:r>
+      <w:proofErr w:type="spellStart"/>
+      <w:r>
+        <w:rPr>
+          <w:i/>
+        </w:rPr>
+        <w:t>int</w:t>
+      </w:r>
+      <w:proofErr w:type="spellEnd"/>
+      <w:r>
+        <w:rPr>
+          <w:i/>
+        </w:rPr>
+        <w:t xml:space="preserve"> := 0</w:t>
+      </w:r>
+    </w:p>
+    <w:p>
+      <w:pPr>
+        <w:rPr>
+          <w:i/>
+        </w:rPr>
+      </w:pPr>
+      <w:proofErr w:type="gramStart"/>
+      <w:r>
+        <w:rPr>
+          <w:i/>
+        </w:rPr>
+        <w:t>for</w:t>
+      </w:r>
+      <w:proofErr w:type="gramEnd"/>
+      <w:r>
+        <w:rPr>
+          <w:i/>
+        </w:rPr>
+        <w:t xml:space="preserve"> </w:t>
+      </w:r>
+      <w:proofErr w:type="spellStart"/>
       <w:r>
         <w:rPr>
           <w:i/>
@@ -280,7 +438,14 @@
         <w:rPr>
           <w:i/>
         </w:rPr>
-        <w:t>CurrentRow : 1 .. 3 by 1</w:t>
+        <w:t>CurrentRow</w:t>
+      </w:r>
+      <w:proofErr w:type="spellEnd"/>
+      <w:r>
+        <w:rPr>
+          <w:i/>
+        </w:rPr>
+        <w:t xml:space="preserve"> : 1 .. 3 by 1</w:t>
       </w:r>
     </w:p>
     <w:p>
@@ -294,8 +459,22 @@
           <w:i/>
         </w:rPr>
         <w:tab/>
-        <w:t xml:space="preserve">for </w:t>
-      </w:r>
+      </w:r>
+      <w:proofErr w:type="gramStart"/>
+      <w:r>
+        <w:rPr>
+          <w:i/>
+        </w:rPr>
+        <w:t>for</w:t>
+      </w:r>
+      <w:proofErr w:type="gramEnd"/>
+      <w:r>
+        <w:rPr>
+          <w:i/>
+        </w:rPr>
+        <w:t xml:space="preserve"> </w:t>
+      </w:r>
+      <w:proofErr w:type="spellStart"/>
       <w:r>
         <w:rPr>
           <w:i/>
@@ -306,7 +485,14 @@
         <w:rPr>
           <w:i/>
         </w:rPr>
-        <w:t>CurrentColumn by 1</w:t>
+        <w:t>CurrentColumn</w:t>
+      </w:r>
+      <w:proofErr w:type="spellEnd"/>
+      <w:r>
+        <w:rPr>
+          <w:i/>
+        </w:rPr>
+        <w:t xml:space="preserve"> by 1</w:t>
       </w:r>
     </w:p>
     <w:p>
@@ -322,11 +508,21 @@
         </w:rPr>
         <w:tab/>
       </w:r>
-      <w:r>
-        <w:rPr>
-          <w:i/>
-        </w:rPr>
-        <w:t xml:space="preserve">grandTotal </w:t>
+      <w:proofErr w:type="spellStart"/>
+      <w:proofErr w:type="gramStart"/>
+      <w:r>
+        <w:rPr>
+          <w:i/>
+        </w:rPr>
+        <w:t>grandTotal</w:t>
+      </w:r>
+      <w:proofErr w:type="spellEnd"/>
+      <w:proofErr w:type="gramEnd"/>
+      <w:r>
+        <w:rPr>
+          <w:i/>
+        </w:rPr>
+        <w:t xml:space="preserve"> </w:t>
       </w:r>
       <w:r>
         <w:rPr>
@@ -338,13 +534,35 @@
         <w:rPr>
           <w:i/>
         </w:rPr>
-        <w:t xml:space="preserve">= </w:t>
-      </w:r>
-      <w:r>
-        <w:rPr>
-          <w:i/>
-        </w:rPr>
-        <w:t>sample (addCurrentRow, addCurrentColumn)</w:t>
+        <w:t>= sample (</w:t>
+      </w:r>
+      <w:proofErr w:type="spellStart"/>
+      <w:r>
+        <w:rPr>
+          <w:i/>
+        </w:rPr>
+        <w:t>addCurrentRow</w:t>
+      </w:r>
+      <w:proofErr w:type="spellEnd"/>
+      <w:r>
+        <w:rPr>
+          <w:i/>
+        </w:rPr>
+        <w:t xml:space="preserve">, </w:t>
+      </w:r>
+      <w:proofErr w:type="spellStart"/>
+      <w:r>
+        <w:rPr>
+          <w:i/>
+        </w:rPr>
+        <w:t>addCurrentColumn</w:t>
+      </w:r>
+      <w:proofErr w:type="spellEnd"/>
+      <w:r>
+        <w:rPr>
+          <w:i/>
+        </w:rPr>
+        <w:t>)</w:t>
       </w:r>
     </w:p>
     <w:p>
@@ -354,24 +572,40 @@
           <w:i/>
         </w:rPr>
       </w:pPr>
-      <w:r>
-        <w:rPr>
-          <w:i/>
-        </w:rPr>
-        <w:t>end for</w:t>
-      </w:r>
-    </w:p>
-    <w:p>
-      <w:pPr>
-        <w:rPr>
-          <w:i/>
-        </w:rPr>
-      </w:pPr>
-      <w:r>
-        <w:rPr>
-          <w:i/>
-        </w:rPr>
-        <w:t>end for</w:t>
+      <w:proofErr w:type="gramStart"/>
+      <w:r>
+        <w:rPr>
+          <w:i/>
+        </w:rPr>
+        <w:t>end</w:t>
+      </w:r>
+      <w:proofErr w:type="gramEnd"/>
+      <w:r>
+        <w:rPr>
+          <w:i/>
+        </w:rPr>
+        <w:t xml:space="preserve"> for</w:t>
+      </w:r>
+    </w:p>
+    <w:p>
+      <w:pPr>
+        <w:rPr>
+          <w:i/>
+        </w:rPr>
+      </w:pPr>
+      <w:proofErr w:type="gramStart"/>
+      <w:r>
+        <w:rPr>
+          <w:i/>
+        </w:rPr>
+        <w:t>end</w:t>
+      </w:r>
+      <w:proofErr w:type="gramEnd"/>
+      <w:r>
+        <w:rPr>
+          <w:i/>
+        </w:rPr>
+        <w:t xml:space="preserve"> for</w:t>
       </w:r>
     </w:p>
     <w:p>
@@ -395,6 +629,150 @@
       </w:r>
     </w:p>
     <w:p>
+      <w:proofErr w:type="spellStart"/>
+      <w:proofErr w:type="gramStart"/>
+      <w:r>
+        <w:rPr>
+          <w:i/>
+        </w:rPr>
+        <w:t>var</w:t>
+      </w:r>
+      <w:proofErr w:type="spellEnd"/>
+      <w:proofErr w:type="gramEnd"/>
+      <w:r>
+        <w:rPr>
+          <w:i/>
+        </w:rPr>
+        <w:t xml:space="preserve"> </w:t>
+      </w:r>
+      <w:r>
+        <w:rPr>
+          <w:i/>
+        </w:rPr>
+        <w:t>row2</w:t>
+      </w:r>
+      <w:r>
+        <w:rPr>
+          <w:i/>
+        </w:rPr>
+        <w:t xml:space="preserve">sum : </w:t>
+      </w:r>
+      <w:proofErr w:type="spellStart"/>
+      <w:r>
+        <w:rPr>
+          <w:i/>
+        </w:rPr>
+        <w:t>int</w:t>
+      </w:r>
+      <w:proofErr w:type="spellEnd"/>
+      <w:r>
+        <w:rPr>
+          <w:i/>
+        </w:rPr>
+        <w:t xml:space="preserve"> := 0</w:t>
+      </w:r>
+    </w:p>
+    <w:p>
+      <w:pPr>
+        <w:rPr>
+          <w:i/>
+        </w:rPr>
+      </w:pPr>
+      <w:proofErr w:type="gramStart"/>
+      <w:r>
+        <w:rPr>
+          <w:i/>
+        </w:rPr>
+        <w:t>f</w:t>
+      </w:r>
+      <w:r>
+        <w:rPr>
+          <w:i/>
+        </w:rPr>
+        <w:t>or</w:t>
+      </w:r>
+      <w:proofErr w:type="gramEnd"/>
+      <w:r>
+        <w:rPr>
+          <w:i/>
+        </w:rPr>
+        <w:t xml:space="preserve"> addCurrentColumn</w:t>
+      </w:r>
+      <w:r>
+        <w:rPr>
+          <w:i/>
+        </w:rPr>
+        <w:t>1 : 1 .. 3 by 1</w:t>
+      </w:r>
+    </w:p>
+    <w:p>
+      <w:pPr>
+        <w:ind w:firstLine="720"/>
+        <w:rPr>
+          <w:i/>
+        </w:rPr>
+      </w:pPr>
+      <w:r>
+        <w:rPr>
+          <w:i/>
+        </w:rPr>
+        <w:t>col3sum := sample (</w:t>
+      </w:r>
+      <w:r>
+        <w:rPr>
+          <w:i/>
+        </w:rPr>
+        <w:t>2</w:t>
+      </w:r>
+      <w:r>
+        <w:rPr>
+          <w:i/>
+        </w:rPr>
+        <w:t>,</w:t>
+      </w:r>
+      <w:r>
+        <w:rPr>
+          <w:i/>
+        </w:rPr>
+        <w:t xml:space="preserve"> </w:t>
+      </w:r>
+      <w:r>
+        <w:rPr>
+          <w:i/>
+        </w:rPr>
+        <w:t>addCurrentRow1</w:t>
+      </w:r>
+      <w:bookmarkStart w:id="0" w:name="_GoBack"/>
+      <w:bookmarkEnd w:id="0"/>
+      <w:r>
+        <w:rPr>
+          <w:i/>
+        </w:rPr>
+        <w:t>)</w:t>
+      </w:r>
+    </w:p>
+    <w:p>
+      <w:pPr>
+        <w:rPr>
+          <w:i/>
+        </w:rPr>
+      </w:pPr>
+      <w:proofErr w:type="gramStart"/>
+      <w:r>
+        <w:rPr>
+          <w:i/>
+        </w:rPr>
+        <w:t>end</w:t>
+      </w:r>
+      <w:proofErr w:type="gramEnd"/>
+      <w:r>
+        <w:rPr>
+          <w:i/>
+        </w:rPr>
+        <w:t xml:space="preserve"> for</w:t>
+      </w:r>
+    </w:p>
+    <w:p>
       <w:pPr>
         <w:numPr>
           <w:ilvl w:val="1"/>
@@ -420,11 +798,21 @@
           <w:i/>
         </w:rPr>
       </w:pPr>
-      <w:r>
-        <w:rPr>
-          <w:i/>
-        </w:rPr>
-        <w:t xml:space="preserve">var </w:t>
+      <w:proofErr w:type="spellStart"/>
+      <w:proofErr w:type="gramStart"/>
+      <w:r>
+        <w:rPr>
+          <w:i/>
+        </w:rPr>
+        <w:t>var</w:t>
+      </w:r>
+      <w:proofErr w:type="spellEnd"/>
+      <w:proofErr w:type="gramEnd"/>
+      <w:r>
+        <w:rPr>
+          <w:i/>
+        </w:rPr>
+        <w:t xml:space="preserve"> </w:t>
       </w:r>
       <w:r>
         <w:rPr>
@@ -436,15 +824,30 @@
         <w:rPr>
           <w:i/>
         </w:rPr>
-        <w:t xml:space="preserve"> : int := 0</w:t>
-      </w:r>
-    </w:p>
-    <w:p>
-      <w:pPr>
-        <w:rPr>
-          <w:i/>
-        </w:rPr>
-      </w:pPr>
+        <w:t xml:space="preserve"> : </w:t>
+      </w:r>
+      <w:proofErr w:type="spellStart"/>
+      <w:r>
+        <w:rPr>
+          <w:i/>
+        </w:rPr>
+        <w:t>int</w:t>
+      </w:r>
+      <w:proofErr w:type="spellEnd"/>
+      <w:r>
+        <w:rPr>
+          <w:i/>
+        </w:rPr>
+        <w:t xml:space="preserve"> := 0</w:t>
+      </w:r>
+    </w:p>
+    <w:p>
+      <w:pPr>
+        <w:rPr>
+          <w:i/>
+        </w:rPr>
+      </w:pPr>
+      <w:proofErr w:type="gramStart"/>
       <w:r>
         <w:rPr>
           <w:i/>
@@ -455,7 +858,14 @@
         <w:rPr>
           <w:i/>
         </w:rPr>
-        <w:t>or addCurrentRow</w:t>
+        <w:t>or</w:t>
+      </w:r>
+      <w:proofErr w:type="gramEnd"/>
+      <w:r>
+        <w:rPr>
+          <w:i/>
+        </w:rPr>
+        <w:t xml:space="preserve"> addCurrentRow</w:t>
       </w:r>
       <w:r>
         <w:rPr>
@@ -482,6 +892,7 @@
         </w:rPr>
         <w:tab/>
       </w:r>
+      <w:proofErr w:type="gramStart"/>
       <w:r>
         <w:rPr>
           <w:i/>
@@ -492,7 +903,14 @@
         <w:rPr>
           <w:i/>
         </w:rPr>
-        <w:t xml:space="preserve"> := sample (addCurrentRow</w:t>
+        <w:t xml:space="preserve"> :</w:t>
+      </w:r>
+      <w:proofErr w:type="gramEnd"/>
+      <w:r>
+        <w:rPr>
+          <w:i/>
+        </w:rPr>
+        <w:t>= sample (addCurrentRow</w:t>
       </w:r>
       <w:r>
         <w:rPr>
@@ -500,8 +918,6 @@
         </w:rPr>
         <w:t>1</w:t>
       </w:r>
-      <w:bookmarkStart w:id="0" w:name="_GoBack"/>
-      <w:bookmarkEnd w:id="0"/>
       <w:r>
         <w:rPr>
           <w:i/>
@@ -527,11 +943,19 @@
           <w:i/>
         </w:rPr>
       </w:pPr>
-      <w:r>
-        <w:rPr>
-          <w:i/>
-        </w:rPr>
-        <w:t>end for</w:t>
+      <w:proofErr w:type="gramStart"/>
+      <w:r>
+        <w:rPr>
+          <w:i/>
+        </w:rPr>
+        <w:t>end</w:t>
+      </w:r>
+      <w:proofErr w:type="gramEnd"/>
+      <w:r>
+        <w:rPr>
+          <w:i/>
+        </w:rPr>
+        <w:t xml:space="preserve"> for</w:t>
       </w:r>
     </w:p>
     <w:p>
@@ -544,12 +968,14 @@
       <w:r>
         <w:t xml:space="preserve">Find the sum of all negative elements in the array and store this value in </w:t>
       </w:r>
+      <w:proofErr w:type="spellStart"/>
       <w:r>
         <w:rPr>
           <w:rStyle w:val="HTMLTypewriter"/>
         </w:rPr>
         <w:t>negSum</w:t>
       </w:r>
+      <w:proofErr w:type="spellEnd"/>
       <w:r>
         <w:t>.</w:t>
       </w:r>
@@ -560,36 +986,76 @@
           <w:i/>
         </w:rPr>
       </w:pPr>
-      <w:r>
-        <w:rPr>
-          <w:i/>
-        </w:rPr>
-        <w:t>var negSum</w:t>
-      </w:r>
+      <w:proofErr w:type="spellStart"/>
+      <w:proofErr w:type="gramStart"/>
+      <w:r>
+        <w:rPr>
+          <w:i/>
+        </w:rPr>
+        <w:t>var</w:t>
+      </w:r>
+      <w:proofErr w:type="spellEnd"/>
+      <w:proofErr w:type="gramEnd"/>
       <w:r>
         <w:rPr>
           <w:i/>
         </w:rPr>
         <w:t xml:space="preserve"> </w:t>
       </w:r>
-      <w:r>
-        <w:rPr>
-          <w:i/>
-        </w:rPr>
-        <w:t>: int := 0</w:t>
-      </w:r>
-    </w:p>
-    <w:p>
-      <w:pPr>
-        <w:rPr>
-          <w:i/>
-        </w:rPr>
-      </w:pPr>
-      <w:r>
-        <w:rPr>
-          <w:i/>
-        </w:rPr>
-        <w:t>for addCurrentRow</w:t>
+      <w:proofErr w:type="spellStart"/>
+      <w:r>
+        <w:rPr>
+          <w:i/>
+        </w:rPr>
+        <w:t>negSum</w:t>
+      </w:r>
+      <w:proofErr w:type="spellEnd"/>
+      <w:r>
+        <w:rPr>
+          <w:i/>
+        </w:rPr>
+        <w:t xml:space="preserve"> </w:t>
+      </w:r>
+      <w:r>
+        <w:rPr>
+          <w:i/>
+        </w:rPr>
+        <w:t xml:space="preserve">: </w:t>
+      </w:r>
+      <w:proofErr w:type="spellStart"/>
+      <w:r>
+        <w:rPr>
+          <w:i/>
+        </w:rPr>
+        <w:t>int</w:t>
+      </w:r>
+      <w:proofErr w:type="spellEnd"/>
+      <w:r>
+        <w:rPr>
+          <w:i/>
+        </w:rPr>
+        <w:t xml:space="preserve"> := 0</w:t>
+      </w:r>
+    </w:p>
+    <w:p>
+      <w:pPr>
+        <w:rPr>
+          <w:i/>
+        </w:rPr>
+      </w:pPr>
+      <w:proofErr w:type="gramStart"/>
+      <w:r>
+        <w:rPr>
+          <w:i/>
+        </w:rPr>
+        <w:t>for</w:t>
+      </w:r>
+      <w:proofErr w:type="gramEnd"/>
+      <w:r>
+        <w:rPr>
+          <w:i/>
+        </w:rPr>
+        <w:t xml:space="preserve"> addCurrentRow</w:t>
       </w:r>
       <w:r>
         <w:rPr>
@@ -615,7 +1081,20 @@
           <w:i/>
         </w:rPr>
         <w:tab/>
-        <w:t>for addCurrentColumn</w:t>
+      </w:r>
+      <w:proofErr w:type="gramStart"/>
+      <w:r>
+        <w:rPr>
+          <w:i/>
+        </w:rPr>
+        <w:t>for</w:t>
+      </w:r>
+      <w:proofErr w:type="gramEnd"/>
+      <w:r>
+        <w:rPr>
+          <w:i/>
+        </w:rPr>
+        <w:t xml:space="preserve"> addCurrentColumn</w:t>
       </w:r>
       <w:r>
         <w:rPr>
@@ -648,11 +1127,19 @@
         </w:rPr>
         <w:tab/>
       </w:r>
-      <w:r>
-        <w:rPr>
-          <w:i/>
-        </w:rPr>
-        <w:t xml:space="preserve">if </w:t>
+      <w:proofErr w:type="gramStart"/>
+      <w:r>
+        <w:rPr>
+          <w:i/>
+        </w:rPr>
+        <w:t>if</w:t>
+      </w:r>
+      <w:proofErr w:type="gramEnd"/>
+      <w:r>
+        <w:rPr>
+          <w:i/>
+        </w:rPr>
+        <w:t xml:space="preserve"> </w:t>
       </w:r>
       <w:r>
         <w:rPr>
@@ -685,11 +1172,21 @@
         </w:rPr>
         <w:tab/>
       </w:r>
-      <w:r>
-        <w:rPr>
-          <w:i/>
-        </w:rPr>
-        <w:t>negSum := sample (addCurrentRow</w:t>
+      <w:proofErr w:type="spellStart"/>
+      <w:proofErr w:type="gramStart"/>
+      <w:r>
+        <w:rPr>
+          <w:i/>
+        </w:rPr>
+        <w:t>negSum</w:t>
+      </w:r>
+      <w:proofErr w:type="spellEnd"/>
+      <w:proofErr w:type="gramEnd"/>
+      <w:r>
+        <w:rPr>
+          <w:i/>
+        </w:rPr>
+        <w:t xml:space="preserve"> := sample (addCurrentRow</w:t>
       </w:r>
       <w:r>
         <w:rPr>
@@ -722,11 +1219,19 @@
         </w:rPr>
         <w:tab/>
       </w:r>
-      <w:r>
-        <w:rPr>
-          <w:i/>
-        </w:rPr>
-        <w:t>end if</w:t>
+      <w:proofErr w:type="gramStart"/>
+      <w:r>
+        <w:rPr>
+          <w:i/>
+        </w:rPr>
+        <w:t>end</w:t>
+      </w:r>
+      <w:proofErr w:type="gramEnd"/>
+      <w:r>
+        <w:rPr>
+          <w:i/>
+        </w:rPr>
+        <w:t xml:space="preserve"> if</w:t>
       </w:r>
     </w:p>
     <w:p>
@@ -736,24 +1241,40 @@
           <w:i/>
         </w:rPr>
       </w:pPr>
-      <w:r>
-        <w:rPr>
-          <w:i/>
-        </w:rPr>
-        <w:t>end for</w:t>
-      </w:r>
-    </w:p>
-    <w:p>
-      <w:pPr>
-        <w:rPr>
-          <w:i/>
-        </w:rPr>
-      </w:pPr>
-      <w:r>
-        <w:rPr>
-          <w:i/>
-        </w:rPr>
-        <w:t>end for</w:t>
+      <w:proofErr w:type="gramStart"/>
+      <w:r>
+        <w:rPr>
+          <w:i/>
+        </w:rPr>
+        <w:t>end</w:t>
+      </w:r>
+      <w:proofErr w:type="gramEnd"/>
+      <w:r>
+        <w:rPr>
+          <w:i/>
+        </w:rPr>
+        <w:t xml:space="preserve"> for</w:t>
+      </w:r>
+    </w:p>
+    <w:p>
+      <w:pPr>
+        <w:rPr>
+          <w:i/>
+        </w:rPr>
+      </w:pPr>
+      <w:proofErr w:type="gramStart"/>
+      <w:r>
+        <w:rPr>
+          <w:i/>
+        </w:rPr>
+        <w:t>end</w:t>
+      </w:r>
+      <w:proofErr w:type="gramEnd"/>
+      <w:r>
+        <w:rPr>
+          <w:i/>
+        </w:rPr>
+        <w:t xml:space="preserve"> for</w:t>
       </w:r>
     </w:p>
     <w:p>
@@ -773,6 +1294,7 @@
           <w:i/>
         </w:rPr>
       </w:pPr>
+      <w:proofErr w:type="gramStart"/>
       <w:r>
         <w:rPr>
           <w:i/>
@@ -783,7 +1305,28 @@
         <w:rPr>
           <w:i/>
         </w:rPr>
-        <w:t>or addCurrentRow : 1 .. 3 by 1</w:t>
+        <w:t>or</w:t>
+      </w:r>
+      <w:proofErr w:type="gramEnd"/>
+      <w:r>
+        <w:rPr>
+          <w:i/>
+        </w:rPr>
+        <w:t xml:space="preserve"> </w:t>
+      </w:r>
+      <w:proofErr w:type="spellStart"/>
+      <w:r>
+        <w:rPr>
+          <w:i/>
+        </w:rPr>
+        <w:t>addCurrentRow</w:t>
+      </w:r>
+      <w:proofErr w:type="spellEnd"/>
+      <w:r>
+        <w:rPr>
+          <w:i/>
+        </w:rPr>
+        <w:t xml:space="preserve"> : 1 .. 3 by 1</w:t>
       </w:r>
     </w:p>
     <w:p>
@@ -793,11 +1336,33 @@
           <w:i/>
         </w:rPr>
       </w:pPr>
-      <w:r>
-        <w:rPr>
-          <w:i/>
-        </w:rPr>
-        <w:t>for addCurrentColumn by 1</w:t>
+      <w:proofErr w:type="gramStart"/>
+      <w:r>
+        <w:rPr>
+          <w:i/>
+        </w:rPr>
+        <w:t>for</w:t>
+      </w:r>
+      <w:proofErr w:type="gramEnd"/>
+      <w:r>
+        <w:rPr>
+          <w:i/>
+        </w:rPr>
+        <w:t xml:space="preserve"> </w:t>
+      </w:r>
+      <w:proofErr w:type="spellStart"/>
+      <w:r>
+        <w:rPr>
+          <w:i/>
+        </w:rPr>
+        <w:t>addCurrentColumn</w:t>
+      </w:r>
+      <w:proofErr w:type="spellEnd"/>
+      <w:r>
+        <w:rPr>
+          <w:i/>
+        </w:rPr>
+        <w:t xml:space="preserve"> by 1</w:t>
       </w:r>
     </w:p>
     <w:p>
@@ -811,19 +1376,82 @@
           <w:i/>
         </w:rPr>
         <w:tab/>
-        <w:t>sample (addCurrentRow, addCurrentColumn)</w:t>
-      </w:r>
-      <w:r>
-        <w:rPr>
-          <w:i/>
-        </w:rPr>
-        <w:t xml:space="preserve"> := </w:t>
-      </w:r>
-      <w:r>
-        <w:rPr>
-          <w:i/>
-        </w:rPr>
-        <w:t>sample (addCurrentRow, addCurrentColumn)</w:t>
+      </w:r>
+      <w:proofErr w:type="gramStart"/>
+      <w:r>
+        <w:rPr>
+          <w:i/>
+        </w:rPr>
+        <w:t>sample</w:t>
+      </w:r>
+      <w:proofErr w:type="gramEnd"/>
+      <w:r>
+        <w:rPr>
+          <w:i/>
+        </w:rPr>
+        <w:t xml:space="preserve"> (</w:t>
+      </w:r>
+      <w:proofErr w:type="spellStart"/>
+      <w:r>
+        <w:rPr>
+          <w:i/>
+        </w:rPr>
+        <w:t>addCurrentRow</w:t>
+      </w:r>
+      <w:proofErr w:type="spellEnd"/>
+      <w:r>
+        <w:rPr>
+          <w:i/>
+        </w:rPr>
+        <w:t xml:space="preserve">, </w:t>
+      </w:r>
+      <w:proofErr w:type="spellStart"/>
+      <w:r>
+        <w:rPr>
+          <w:i/>
+        </w:rPr>
+        <w:t>addCurrentColumn</w:t>
+      </w:r>
+      <w:proofErr w:type="spellEnd"/>
+      <w:r>
+        <w:rPr>
+          <w:i/>
+        </w:rPr>
+        <w:t>)</w:t>
+      </w:r>
+      <w:r>
+        <w:rPr>
+          <w:i/>
+        </w:rPr>
+        <w:t xml:space="preserve"> := sample (</w:t>
+      </w:r>
+      <w:proofErr w:type="spellStart"/>
+      <w:r>
+        <w:rPr>
+          <w:i/>
+        </w:rPr>
+        <w:t>addCurrentRow</w:t>
+      </w:r>
+      <w:proofErr w:type="spellEnd"/>
+      <w:r>
+        <w:rPr>
+          <w:i/>
+        </w:rPr>
+        <w:t xml:space="preserve">, </w:t>
+      </w:r>
+      <w:proofErr w:type="spellStart"/>
+      <w:r>
+        <w:rPr>
+          <w:i/>
+        </w:rPr>
+        <w:t>addCurrentColumn</w:t>
+      </w:r>
+      <w:proofErr w:type="spellEnd"/>
+      <w:r>
+        <w:rPr>
+          <w:i/>
+        </w:rPr>
+        <w:t>)</w:t>
       </w:r>
       <w:r>
         <w:rPr>
@@ -839,24 +1467,41 @@
           <w:i/>
         </w:rPr>
       </w:pPr>
-      <w:r>
-        <w:rPr>
-          <w:i/>
-        </w:rPr>
-        <w:t>end for</w:t>
-      </w:r>
-    </w:p>
-    <w:p>
-      <w:pPr>
-        <w:rPr>
-          <w:i/>
-        </w:rPr>
-      </w:pPr>
-      <w:r>
-        <w:rPr>
-          <w:i/>
-        </w:rPr>
-        <w:t>end for</w:t>
+      <w:proofErr w:type="gramStart"/>
+      <w:r>
+        <w:rPr>
+          <w:i/>
+        </w:rPr>
+        <w:lastRenderedPageBreak/>
+        <w:t>end</w:t>
+      </w:r>
+      <w:proofErr w:type="gramEnd"/>
+      <w:r>
+        <w:rPr>
+          <w:i/>
+        </w:rPr>
+        <w:t xml:space="preserve"> for</w:t>
+      </w:r>
+    </w:p>
+    <w:p>
+      <w:pPr>
+        <w:rPr>
+          <w:i/>
+        </w:rPr>
+      </w:pPr>
+      <w:proofErr w:type="gramStart"/>
+      <w:r>
+        <w:rPr>
+          <w:i/>
+        </w:rPr>
+        <w:t>end</w:t>
+      </w:r>
+      <w:proofErr w:type="gramEnd"/>
+      <w:r>
+        <w:rPr>
+          <w:i/>
+        </w:rPr>
+        <w:t xml:space="preserve"> for</w:t>
       </w:r>
     </w:p>
     <w:p>
@@ -889,7 +1534,6 @@
         <w:spacing w:before="100" w:beforeAutospacing="1" w:after="100" w:afterAutospacing="1"/>
       </w:pPr>
       <w:r>
-        <w:lastRenderedPageBreak/>
         <w:t xml:space="preserve">A magic square is a square array of numbers in which the sums of the rows, the columns, and the diagonals are all equal. Write a program that prompts the user for the dimension of the square, reads integers into the array accordingly, print out your square and determines whether or not they form a magic square. </w:t>
       </w:r>
     </w:p>

</xml_diff>